<commit_message>
Mileston 3 with tests.
</commit_message>
<xml_diff>
--- a/Milestone3.docx
+++ b/Milestone3.docx
@@ -882,17 +882,18 @@
           <w:sz w:val="20"/>
           <w:szCs w:val="20"/>
         </w:rPr>
-        <w:t>0.48623853211009177</w:t>
-      </w:r>
-      <w:r>
+        <w:t>0.48623853211009177ms</w:t>
+      </w:r>
+    </w:p>
+    <w:p>
+      <w:pPr>
         <w:rPr>
           <w:rFonts w:ascii="Consolas" w:hAnsi="Consolas" w:cs="Consolas"/>
           <w:color w:val="000000"/>
           <w:sz w:val="20"/>
           <w:szCs w:val="20"/>
         </w:rPr>
-        <w:t>ms</w:t>
-      </w:r>
+      </w:pPr>
     </w:p>
     <w:p>
       <w:pPr>
@@ -903,53 +904,56 @@
           <w:szCs w:val="20"/>
         </w:rPr>
       </w:pPr>
-    </w:p>
-    <w:p>
-      <w:pPr>
+      <w:r>
         <w:rPr>
           <w:rFonts w:ascii="Consolas" w:hAnsi="Consolas" w:cs="Consolas"/>
           <w:color w:val="000000"/>
           <w:sz w:val="20"/>
           <w:szCs w:val="20"/>
         </w:rPr>
-      </w:pPr>
-      <w:r>
+        <w:t>Connection Latency with DOS:</w:t>
+      </w:r>
+    </w:p>
+    <w:p>
+      <w:pPr>
         <w:rPr>
           <w:rFonts w:ascii="Consolas" w:hAnsi="Consolas" w:cs="Consolas"/>
           <w:color w:val="000000"/>
           <w:sz w:val="20"/>
           <w:szCs w:val="20"/>
         </w:rPr>
-        <w:t>Connection Latency with DOS:</w:t>
-      </w:r>
-    </w:p>
-    <w:p>
-      <w:pPr>
+      </w:pPr>
+      <w:r>
         <w:rPr>
           <w:rFonts w:ascii="Consolas" w:hAnsi="Consolas" w:cs="Consolas"/>
           <w:color w:val="000000"/>
           <w:sz w:val="20"/>
           <w:szCs w:val="20"/>
         </w:rPr>
-      </w:pPr>
-      <w:r>
+        <w:t>Average connection latency after 30 request while DOS is hit: 11.072162087149598ms</w:t>
+      </w:r>
+    </w:p>
+    <w:p>
+      <w:pPr>
         <w:rPr>
           <w:rFonts w:ascii="Consolas" w:hAnsi="Consolas" w:cs="Consolas"/>
           <w:color w:val="000000"/>
           <w:sz w:val="20"/>
           <w:szCs w:val="20"/>
         </w:rPr>
-        <w:t xml:space="preserve">Average connection latency after 30 request while DOS is hit: </w:t>
-      </w:r>
-      <w:r>
+      </w:pPr>
+      <w:bookmarkStart w:id="0" w:name="_GoBack"/>
+      <w:bookmarkEnd w:id="0"/>
+    </w:p>
+    <w:p>
+      <w:pPr>
         <w:rPr>
           <w:rFonts w:ascii="Consolas" w:hAnsi="Consolas" w:cs="Consolas"/>
           <w:color w:val="000000"/>
           <w:sz w:val="20"/>
           <w:szCs w:val="20"/>
         </w:rPr>
-        <w:t>11.072162087149598</w:t>
-      </w:r>
+      </w:pPr>
       <w:r>
         <w:rPr>
           <w:rFonts w:ascii="Consolas" w:hAnsi="Consolas" w:cs="Consolas"/>
@@ -957,10 +961,65 @@
           <w:sz w:val="20"/>
           <w:szCs w:val="20"/>
         </w:rPr>
-        <w:t>ms</w:t>
-      </w:r>
-      <w:bookmarkStart w:id="0" w:name="_GoBack"/>
-      <w:bookmarkEnd w:id="0"/>
+        <w:t>Memory Usage:</w:t>
+      </w:r>
+    </w:p>
+    <w:p>
+      <w:pPr>
+        <w:rPr>
+          <w:rFonts w:ascii="Consolas" w:hAnsi="Consolas" w:cs="Consolas"/>
+          <w:color w:val="000000"/>
+          <w:sz w:val="20"/>
+          <w:szCs w:val="20"/>
+        </w:rPr>
+      </w:pPr>
+      <w:r>
+        <w:rPr>
+          <w:rFonts w:ascii="Consolas" w:hAnsi="Consolas" w:cs="Consolas"/>
+          <w:color w:val="000000"/>
+          <w:sz w:val="20"/>
+          <w:szCs w:val="20"/>
+        </w:rPr>
+        <w:t>During a DOS style attack, 18 threads run with an allocated memory of ~160MB on the heap of which it peaks to 40MB used.</w:t>
+      </w:r>
+    </w:p>
+    <w:p>
+      <w:pPr>
+        <w:rPr>
+          <w:rFonts w:ascii="Consolas" w:hAnsi="Consolas" w:cs="Consolas"/>
+          <w:color w:val="000000"/>
+          <w:sz w:val="20"/>
+          <w:szCs w:val="20"/>
+        </w:rPr>
+      </w:pPr>
+    </w:p>
+    <w:p>
+      <w:pPr>
+        <w:rPr>
+          <w:rFonts w:ascii="Consolas" w:hAnsi="Consolas" w:cs="Consolas"/>
+          <w:color w:val="000000"/>
+          <w:sz w:val="20"/>
+          <w:szCs w:val="20"/>
+        </w:rPr>
+      </w:pPr>
+      <w:r>
+        <w:rPr>
+          <w:rFonts w:ascii="Consolas" w:hAnsi="Consolas" w:cs="Consolas"/>
+          <w:color w:val="000000"/>
+          <w:sz w:val="20"/>
+          <w:szCs w:val="20"/>
+        </w:rPr>
+        <w:t xml:space="preserve">Requesting a single large file uses a single thread which used a maximum of 3 MB change from the server when not </w:t>
+      </w:r>
+      <w:r>
+        <w:rPr>
+          <w:rFonts w:ascii="Consolas" w:hAnsi="Consolas" w:cs="Consolas"/>
+          <w:color w:val="000000"/>
+          <w:sz w:val="20"/>
+          <w:szCs w:val="20"/>
+        </w:rPr>
+        <w:t>requesting anything. (Difference from 33MB to 36MB) when requesting a video file of 118MB.</w:t>
+      </w:r>
     </w:p>
     <w:p/>
     <w:p/>

</xml_diff>